<commit_message>
First version of working with docs
</commit_message>
<xml_diff>
--- a/src/data/Formular–sluzebni_cesta.docx
+++ b/src/data/Formular–sluzebni_cesta.docx
@@ -20,7 +20,11 @@
         </w:numPr>
       </w:pPr>
       <w:r>
-        <w:t>Jméno a příjmení: Martin Vader: Martin Vader</w:t>
+        <w:rPr>
+          <w:b/>
+          <w:bCs/>
+        </w:rPr>
+        <w:t xml:space="preserve">Jméno a příjmení:</w:t>
       </w:r>
     </w:p>
     <w:p>
@@ -32,7 +36,11 @@
         </w:numPr>
       </w:pPr>
       <w:r>
-        <w:t>Osobní číslo: 2015: 2015</w:t>
+        <w:rPr>
+          <w:b/>
+          <w:bCs/>
+        </w:rPr>
+        <w:t xml:space="preserve">Osobní číslo:</w:t>
       </w:r>
     </w:p>
     <w:p>
@@ -44,7 +52,11 @@
         </w:numPr>
       </w:pPr>
       <w:r>
-        <w:t>Útvar / oddělení: magiologie: útvar pro magiologii</w:t>
+        <w:rPr>
+          <w:b/>
+          <w:bCs/>
+        </w:rPr>
+        <w:t xml:space="preserve">Útvar / oddělení:</w:t>
       </w:r>
     </w:p>
     <w:p>
@@ -60,7 +72,7 @@
           <w:b/>
           <w:bCs/>
         </w:rPr>
-        <w:t>Telefon / e‑mail: mkk@magik.cz</w:t>
+        <w:t xml:space="preserve">Telefon / e‑mail:</w:t>
       </w:r>
     </w:p>
     <w:bookmarkEnd w:id="20"/>
@@ -82,7 +94,11 @@
         </w:numPr>
       </w:pPr>
       <w:r>
-        <w:t>Datum a čas odjezdu: 30.11. (čas bude doplněn): 30.11.2025</w:t>
+        <w:rPr>
+          <w:b/>
+          <w:bCs/>
+        </w:rPr>
+        <w:t xml:space="preserve">Datum a čas odjezdu:</w:t>
       </w:r>
     </w:p>
     <w:p>
@@ -94,7 +110,11 @@
         </w:numPr>
       </w:pPr>
       <w:r>
-        <w:t>Datum a čas návratu: 5.12. (čas bude doplněn): 5.12.2025</w:t>
+        <w:rPr>
+          <w:b/>
+          <w:bCs/>
+        </w:rPr>
+        <w:t xml:space="preserve">Datum a čas návratu:</w:t>
       </w:r>
     </w:p>
     <w:p>
@@ -106,7 +126,11 @@
         </w:numPr>
       </w:pPr>
       <w:r>
-        <w:t>Místo konání cesty (město, adresa): Fakultní nemocnice u sv. Anny v Brně: Brno</w:t>
+        <w:rPr>
+          <w:b/>
+          <w:bCs/>
+        </w:rPr>
+        <w:t xml:space="preserve">Místo konání cesty (město, adresa):</w:t>
       </w:r>
     </w:p>
     <w:p>
@@ -122,7 +146,7 @@
           <w:b/>
           <w:bCs/>
         </w:rPr>
-        <w:t>Účel cesty (stručný popis): školení studentů o magii</w:t>
+        <w:t xml:space="preserve">Účel cesty (stručný popis):</w:t>
       </w:r>
     </w:p>
     <w:bookmarkEnd w:id="21"/>
@@ -132,7 +156,7 @@
         <w:pStyle w:val="Heading2"/>
       </w:pPr>
       <w:r>
-        <w:t>C — Způsob dopravy (vyberte / označte): hromadná doprava – vlak</w:t>
+        <w:t xml:space="preserve">C — Způsob dopravy (vyberte / označte)</w:t>
       </w:r>
     </w:p>
     <w:p>
@@ -230,7 +254,7 @@
         <w:pStyle w:val="Heading2"/>
       </w:pPr>
       <w:r>
-        <w:t>D — Odhadované náklady (nepovinné): Odhad nákladů: 80 Kč – jízdné vlakem.</w:t>
+        <w:t xml:space="preserve">D — Odhadované náklady (nepovinné)</w:t>
       </w:r>
     </w:p>
     <w:p>
@@ -424,7 +448,7 @@
           <w:b/>
           <w:bCs/>
         </w:rPr>
-        <w:t>Datum: 27.11.2025</w:t>
+        <w:t xml:space="preserve">Datum:</w:t>
       </w:r>
     </w:p>
     <w:p>
@@ -440,7 +464,7 @@
           <w:b/>
           <w:bCs/>
         </w:rPr>
-        <w:t xml:space="preserve">Elektronický podpis: </w:t>
+        <w:t xml:space="preserve">Elektronický podpis:</w:t>
       </w:r>
     </w:p>
     <w:bookmarkEnd w:id="24"/>
@@ -520,7 +544,7 @@
           <w:b/>
           <w:bCs/>
         </w:rPr>
-        <w:t xml:space="preserve">Elektronický podpis: </w:t>
+        <w:t xml:space="preserve">Elektronický podpis:</w:t>
       </w:r>
     </w:p>
     <w:bookmarkEnd w:id="25"/>

</xml_diff>

<commit_message>
Better filling in methods added. Documents can now be edited.
</commit_message>
<xml_diff>
--- a/src/data/Formular–sluzebni_cesta.docx
+++ b/src/data/Formular–sluzebni_cesta.docx
@@ -20,11 +20,7 @@
         </w:numPr>
       </w:pPr>
       <w:r>
-        <w:rPr>
-          <w:b/>
-          <w:bCs/>
-        </w:rPr>
-        <w:t xml:space="preserve">Jméno a příjmení:</w:t>
+        <w:t>Jméno a příjmení: Martin Vader</w:t>
       </w:r>
     </w:p>
     <w:p>
@@ -36,11 +32,7 @@
         </w:numPr>
       </w:pPr>
       <w:r>
-        <w:rPr>
-          <w:b/>
-          <w:bCs/>
-        </w:rPr>
-        <w:t xml:space="preserve">Osobní číslo:</w:t>
+        <w:t>Osobní číslo: 2015</w:t>
       </w:r>
     </w:p>
     <w:p>
@@ -52,11 +44,7 @@
         </w:numPr>
       </w:pPr>
       <w:r>
-        <w:rPr>
-          <w:b/>
-          <w:bCs/>
-        </w:rPr>
-        <w:t xml:space="preserve">Útvar / oddělení:</w:t>
+        <w:t>Útvar / oddělení: magiologie</w:t>
       </w:r>
     </w:p>
     <w:p>
@@ -94,11 +82,7 @@
         </w:numPr>
       </w:pPr>
       <w:r>
-        <w:rPr>
-          <w:b/>
-          <w:bCs/>
-        </w:rPr>
-        <w:t xml:space="preserve">Datum a čas odjezdu:</w:t>
+        <w:t>Datum a čas odjezdu: 30.11. (čas bude doplněn)</w:t>
       </w:r>
     </w:p>
     <w:p>
@@ -110,11 +94,7 @@
         </w:numPr>
       </w:pPr>
       <w:r>
-        <w:rPr>
-          <w:b/>
-          <w:bCs/>
-        </w:rPr>
-        <w:t xml:space="preserve">Datum a čas návratu:</w:t>
+        <w:t>Datum a čas návratu: 5.12. (čas bude doplněn)</w:t>
       </w:r>
     </w:p>
     <w:p>
@@ -126,11 +106,7 @@
         </w:numPr>
       </w:pPr>
       <w:r>
-        <w:rPr>
-          <w:b/>
-          <w:bCs/>
-        </w:rPr>
-        <w:t xml:space="preserve">Místo konání cesty (město, adresa):</w:t>
+        <w:t>Místo konání cesty (město, adresa): Fakultní nemocnice u sv. Anny v Brně</w:t>
       </w:r>
     </w:p>
     <w:p>

</xml_diff>

<commit_message>
Fixed crash when editing a document for the second time
</commit_message>
<xml_diff>
--- a/src/data/Formular–sluzebni_cesta.docx
+++ b/src/data/Formular–sluzebni_cesta.docx
@@ -20,7 +20,7 @@
         </w:numPr>
       </w:pPr>
       <w:r>
-        <w:t>Jméno a příjmení: Martin Vader</w:t>
+        <w:t>Jméno a příjmení: Martin Vader: Martin Vader</w:t>
       </w:r>
     </w:p>
     <w:p>
@@ -32,7 +32,7 @@
         </w:numPr>
       </w:pPr>
       <w:r>
-        <w:t>Osobní číslo: 2015</w:t>
+        <w:t>Osobní číslo: 2015: 2015</w:t>
       </w:r>
     </w:p>
     <w:p>
@@ -44,7 +44,7 @@
         </w:numPr>
       </w:pPr>
       <w:r>
-        <w:t>Útvar / oddělení: magiologie</w:t>
+        <w:t>Útvar / oddělení: magiologie: útvar pro magiologii</w:t>
       </w:r>
     </w:p>
     <w:p>
@@ -60,7 +60,7 @@
           <w:b/>
           <w:bCs/>
         </w:rPr>
-        <w:t xml:space="preserve">Telefon / e‑mail:</w:t>
+        <w:t>Telefon / e‑mail: mkk@magik.cz</w:t>
       </w:r>
     </w:p>
     <w:bookmarkEnd w:id="20"/>
@@ -82,7 +82,7 @@
         </w:numPr>
       </w:pPr>
       <w:r>
-        <w:t>Datum a čas odjezdu: 30.11. (čas bude doplněn)</w:t>
+        <w:t>Datum a čas odjezdu: 30.11. (čas bude doplněn): 30.11.2025</w:t>
       </w:r>
     </w:p>
     <w:p>
@@ -94,7 +94,7 @@
         </w:numPr>
       </w:pPr>
       <w:r>
-        <w:t>Datum a čas návratu: 5.12. (čas bude doplněn)</w:t>
+        <w:t>Datum a čas návratu: 5.12. (čas bude doplněn): 5.12.2025</w:t>
       </w:r>
     </w:p>
     <w:p>
@@ -106,7 +106,7 @@
         </w:numPr>
       </w:pPr>
       <w:r>
-        <w:t>Místo konání cesty (město, adresa): Fakultní nemocnice u sv. Anny v Brně</w:t>
+        <w:t>Místo konání cesty (město, adresa): Fakultní nemocnice u sv. Anny v Brně: Brno</w:t>
       </w:r>
     </w:p>
     <w:p>
@@ -122,7 +122,7 @@
           <w:b/>
           <w:bCs/>
         </w:rPr>
-        <w:t xml:space="preserve">Účel cesty (stručný popis):</w:t>
+        <w:t>Účel cesty (stručný popis): školení studentů o magii</w:t>
       </w:r>
     </w:p>
     <w:bookmarkEnd w:id="21"/>
@@ -132,7 +132,7 @@
         <w:pStyle w:val="Heading2"/>
       </w:pPr>
       <w:r>
-        <w:t xml:space="preserve">C — Způsob dopravy (vyberte / označte)</w:t>
+        <w:t>C — Způsob dopravy (vyberte / označte): hromadná doprava – vlak</w:t>
       </w:r>
     </w:p>
     <w:p>
@@ -230,7 +230,7 @@
         <w:pStyle w:val="Heading2"/>
       </w:pPr>
       <w:r>
-        <w:t xml:space="preserve">D — Odhadované náklady (nepovinné)</w:t>
+        <w:t>D — Odhadované náklady (nepovinné): Odhad nákladů: 80 Kč – jízdné vlakem.</w:t>
       </w:r>
     </w:p>
     <w:p>
@@ -424,7 +424,7 @@
           <w:b/>
           <w:bCs/>
         </w:rPr>
-        <w:t xml:space="preserve">Datum:</w:t>
+        <w:t>Datum: 27.11.2025</w:t>
       </w:r>
     </w:p>
     <w:p>
@@ -440,7 +440,7 @@
           <w:b/>
           <w:bCs/>
         </w:rPr>
-        <w:t xml:space="preserve">Elektronický podpis:</w:t>
+        <w:t xml:space="preserve">Elektronický podpis: </w:t>
       </w:r>
     </w:p>
     <w:bookmarkEnd w:id="24"/>
@@ -520,7 +520,7 @@
           <w:b/>
           <w:bCs/>
         </w:rPr>
-        <w:t xml:space="preserve">Elektronický podpis:</w:t>
+        <w:t xml:space="preserve">Elektronický podpis: </w:t>
       </w:r>
     </w:p>
     <w:bookmarkEnd w:id="25"/>

</xml_diff>